<commit_message>
Update asistencia export and date format
</commit_message>
<xml_diff>
--- a/public/asistencia-template.docx
+++ b/public/asistencia-template.docx
@@ -6,6 +6,7 @@
       <w:pPr>
         <w:jc w:val="center"/>
         <w:rPr>
+          <w:rFonts w:ascii="Arial Black" w:hAnsi="Arial Black"/>
           <w:b/>
           <w:bCs/>
           <w:sz w:val="36"/>
@@ -14,46 +15,89 @@
       </w:pPr>
       <w:r>
         <w:rPr>
+          <w:rFonts w:ascii="Arial Black" w:hAnsi="Arial Black"/>
           <w:b/>
           <w:bCs/>
           <w:sz w:val="36"/>
           <w:szCs w:val="36"/>
         </w:rPr>
-        <w:t>Asistencia iglesia de Dios el Cordero</w:t>
+        <w:t xml:space="preserve">Asistencia iglesia de Dios el Cordero </w:t>
+      </w:r>
+    </w:p>
+    <w:p>
+      <w:pPr>
+        <w:jc w:val="center"/>
+        <w:rPr>
+          <w:color w:val="808080" w:themeColor="background1" w:themeShade="80"/>
+          <w:sz w:val="32"/>
+          <w:szCs w:val="32"/>
+          <w:lang w:val="en-US"/>
+        </w:rPr>
+      </w:pPr>
+      <w:r>
+        <w:rPr>
+          <w:color w:val="808080" w:themeColor="background1" w:themeShade="80"/>
+          <w:sz w:val="32"/>
+          <w:szCs w:val="32"/>
+        </w:rPr>
+        <w:t>Del</w:t>
       </w:r>
       <w:r>
         <w:rPr>
-          <w:b/>
-          <w:bCs/>
-          <w:sz w:val="36"/>
-          <w:szCs w:val="36"/>
-        </w:rPr>
-        <w:t xml:space="preserve"> -</w:t>
-      </w:r>
-      <w:r>
-        <w:rPr>
-          <w:b/>
-          <w:bCs/>
-          <w:sz w:val="36"/>
-          <w:szCs w:val="36"/>
+          <w:color w:val="808080" w:themeColor="background1" w:themeShade="80"/>
+          <w:sz w:val="32"/>
+          <w:szCs w:val="32"/>
         </w:rPr>
         <w:t xml:space="preserve"> {</w:t>
       </w:r>
       <w:r>
         <w:rPr>
-          <w:b/>
-          <w:bCs/>
-          <w:sz w:val="36"/>
-          <w:szCs w:val="36"/>
-        </w:rPr>
-        <w:t>fecha</w:t>
+          <w:color w:val="808080" w:themeColor="background1" w:themeShade="80"/>
+          <w:sz w:val="32"/>
+          <w:szCs w:val="32"/>
+        </w:rPr>
+        <w:t>inicio</w:t>
       </w:r>
       <w:r>
         <w:rPr>
-          <w:b/>
-          <w:bCs/>
-          <w:sz w:val="36"/>
-          <w:szCs w:val="36"/>
+          <w:color w:val="808080" w:themeColor="background1" w:themeShade="80"/>
+          <w:sz w:val="32"/>
+          <w:szCs w:val="32"/>
+        </w:rPr>
+        <w:t>}</w:t>
+      </w:r>
+      <w:r>
+        <w:rPr>
+          <w:color w:val="808080" w:themeColor="background1" w:themeShade="80"/>
+          <w:sz w:val="32"/>
+          <w:szCs w:val="32"/>
+        </w:rPr>
+        <w:t xml:space="preserve"> – </w:t>
+      </w:r>
+      <w:r>
+        <w:rPr>
+          <w:color w:val="808080" w:themeColor="background1" w:themeShade="80"/>
+          <w:sz w:val="32"/>
+          <w:szCs w:val="32"/>
+          <w:lang w:val="en-US"/>
+        </w:rPr>
+        <w:t>{</w:t>
+      </w:r>
+      <w:r>
+        <w:rPr>
+          <w:color w:val="808080" w:themeColor="background1" w:themeShade="80"/>
+          <w:sz w:val="32"/>
+          <w:szCs w:val="32"/>
+          <w:lang w:val="en-US"/>
+        </w:rPr>
+        <w:t>fin</w:t>
+      </w:r>
+      <w:r>
+        <w:rPr>
+          <w:color w:val="808080" w:themeColor="background1" w:themeShade="80"/>
+          <w:sz w:val="32"/>
+          <w:szCs w:val="32"/>
+          <w:lang w:val="en-US"/>
         </w:rPr>
         <w:t>}</w:t>
       </w:r>
@@ -73,15 +117,18 @@
       <w:tblPr>
         <w:tblStyle w:val="Tablaconcuadrcula"/>
         <w:tblW w:w="0" w:type="auto"/>
+        <w:jc w:val="center"/>
         <w:tblLook w:val="04A0" w:firstRow="1" w:lastRow="0" w:firstColumn="1" w:lastColumn="0" w:noHBand="0" w:noVBand="1"/>
       </w:tblPr>
       <w:tblGrid>
         <w:gridCol w:w="1129"/>
         <w:gridCol w:w="3414"/>
         <w:gridCol w:w="2204"/>
-        <w:gridCol w:w="2603"/>
       </w:tblGrid>
       <w:tr>
+        <w:trPr>
+          <w:jc w:val="center"/>
+        </w:trPr>
         <w:tc>
           <w:tcPr>
             <w:tcW w:w="1129" w:type="dxa"/>
@@ -108,18 +155,11 @@
             </w:r>
           </w:p>
         </w:tc>
-        <w:tc>
-          <w:tcPr>
-            <w:tcW w:w="2603" w:type="dxa"/>
-          </w:tcPr>
-          <w:p>
-            <w:r>
-              <w:t>Fecha</w:t>
-            </w:r>
-          </w:p>
-        </w:tc>
       </w:tr>
       <w:tr>
+        <w:trPr>
+          <w:jc w:val="center"/>
+        </w:trPr>
         <w:tc>
           <w:tcPr>
             <w:tcW w:w="1129" w:type="dxa"/>
@@ -160,24 +200,8 @@
             <w:r>
               <w:t>{apellido}</w:t>
             </w:r>
-          </w:p>
-        </w:tc>
-        <w:tc>
-          <w:tcPr>
-            <w:tcW w:w="2603" w:type="dxa"/>
-          </w:tcPr>
-          <w:p>
             <w:r>
-              <w:t>{fecha}</w:t>
-            </w:r>
-            <w:r>
-              <w:t>{/</w:t>
-            </w:r>
-            <w:r>
-              <w:t>Asistentes</w:t>
-            </w:r>
-            <w:r>
-              <w:t>}</w:t>
+              <w:t>{/Asistentes}</w:t>
             </w:r>
           </w:p>
         </w:tc>

</xml_diff>

<commit_message>
Add "numero_asistencias" field to Asistencia interface and update data retrieval and export logic
</commit_message>
<xml_diff>
--- a/public/asistencia-template.docx
+++ b/public/asistencia-template.docx
@@ -124,6 +124,7 @@
         <w:gridCol w:w="1129"/>
         <w:gridCol w:w="3414"/>
         <w:gridCol w:w="2204"/>
+        <w:gridCol w:w="2436"/>
       </w:tblGrid>
       <w:tr>
         <w:trPr>
@@ -152,6 +153,16 @@
           <w:p>
             <w:r>
               <w:t>Apellido</w:t>
+            </w:r>
+          </w:p>
+        </w:tc>
+        <w:tc>
+          <w:tcPr>
+            <w:tcW w:w="2204" w:type="dxa"/>
+          </w:tcPr>
+          <w:p>
+            <w:r>
+              <w:t>Asistencias</w:t>
             </w:r>
           </w:p>
         </w:tc>
@@ -199,6 +210,16 @@
           <w:p>
             <w:r>
               <w:t>{apellido}</w:t>
+            </w:r>
+          </w:p>
+        </w:tc>
+        <w:tc>
+          <w:tcPr>
+            <w:tcW w:w="2204" w:type="dxa"/>
+          </w:tcPr>
+          <w:p>
+            <w:r>
+              <w:t>{asistencias}</w:t>
             </w:r>
             <w:r>
               <w:t>{/Asistentes}</w:t>

</xml_diff>